<commit_message>
Added How to push Code to remote Server
</commit_message>
<xml_diff>
--- a/courseNotes/notes.docx
+++ b/courseNotes/notes.docx
@@ -699,7 +699,15 @@
         <w:t xml:space="preserve"> </w:t>
       </w:r>
       <w:r>
-        <w:t>Vendors aim to have good report with customers but it doesn’t mean they lock you in. As per client its your responsibility to choose services.</w:t>
+        <w:t xml:space="preserve">Vendors aim to have good report with customers but it doesn’t mean they lock you in. As per client </w:t>
+      </w:r>
+      <w:proofErr w:type="spellStart"/>
+      <w:r>
+        <w:t>its</w:t>
+      </w:r>
+      <w:proofErr w:type="spellEnd"/>
+      <w:r>
+        <w:t xml:space="preserve"> your responsibility to choose services.</w:t>
       </w:r>
     </w:p>
     <w:p>
@@ -1245,22 +1253,72 @@
           <w:i/>
           <w:iCs/>
         </w:rPr>
-        <w:t>Git config –global user.name “m-ali-hasnain”</w:t>
-      </w:r>
-    </w:p>
-    <w:p>
-      <w:pPr>
-        <w:rPr>
-          <w:i/>
-          <w:iCs/>
-        </w:rPr>
-      </w:pPr>
-      <w:r>
-        <w:rPr>
-          <w:i/>
-          <w:iCs/>
-        </w:rPr>
-        <w:t xml:space="preserve">Git config –global user.email </w:t>
+        <w:t>Git config –global user.name “m-</w:t>
+      </w:r>
+      <w:proofErr w:type="spellStart"/>
+      <w:r>
+        <w:rPr>
+          <w:i/>
+          <w:iCs/>
+        </w:rPr>
+        <w:t>ali</w:t>
+      </w:r>
+      <w:proofErr w:type="spellEnd"/>
+      <w:r>
+        <w:rPr>
+          <w:i/>
+          <w:iCs/>
+        </w:rPr>
+        <w:t>-</w:t>
+      </w:r>
+      <w:proofErr w:type="spellStart"/>
+      <w:r>
+        <w:rPr>
+          <w:i/>
+          <w:iCs/>
+        </w:rPr>
+        <w:t>hasnain</w:t>
+      </w:r>
+      <w:proofErr w:type="spellEnd"/>
+      <w:r>
+        <w:rPr>
+          <w:i/>
+          <w:iCs/>
+        </w:rPr>
+        <w:t>”</w:t>
+      </w:r>
+    </w:p>
+    <w:p>
+      <w:pPr>
+        <w:rPr>
+          <w:i/>
+          <w:iCs/>
+        </w:rPr>
+      </w:pPr>
+      <w:r>
+        <w:rPr>
+          <w:i/>
+          <w:iCs/>
+        </w:rPr>
+        <w:t xml:space="preserve">Git config –global </w:t>
+      </w:r>
+      <w:proofErr w:type="spellStart"/>
+      <w:proofErr w:type="gramStart"/>
+      <w:r>
+        <w:rPr>
+          <w:i/>
+          <w:iCs/>
+        </w:rPr>
+        <w:t>user.email</w:t>
+      </w:r>
+      <w:proofErr w:type="spellEnd"/>
+      <w:proofErr w:type="gramEnd"/>
+      <w:r>
+        <w:rPr>
+          <w:i/>
+          <w:iCs/>
+        </w:rPr>
+        <w:t xml:space="preserve"> </w:t>
       </w:r>
       <w:hyperlink r:id="rId8" w:history="1">
         <w:r>
@@ -1285,7 +1343,23 @@
           <w:i/>
           <w:iCs/>
         </w:rPr>
-        <w:t>Git config –global color.ui auto</w:t>
+        <w:t xml:space="preserve">Git config –global </w:t>
+      </w:r>
+      <w:proofErr w:type="spellStart"/>
+      <w:r>
+        <w:rPr>
+          <w:i/>
+          <w:iCs/>
+        </w:rPr>
+        <w:t>color.ui</w:t>
+      </w:r>
+      <w:proofErr w:type="spellEnd"/>
+      <w:r>
+        <w:rPr>
+          <w:i/>
+          <w:iCs/>
+        </w:rPr>
+        <w:t xml:space="preserve"> auto</w:t>
       </w:r>
     </w:p>
     <w:p>
@@ -1330,14 +1404,30 @@
           <w:i/>
           <w:iCs/>
         </w:rPr>
-        <w:t>: git init</w:t>
-      </w:r>
-      <w:r>
-        <w:rPr>
-          <w:i/>
-          <w:iCs/>
-        </w:rPr>
-        <w:t xml:space="preserve">. </w:t>
+        <w:t xml:space="preserve">: git </w:t>
+      </w:r>
+      <w:proofErr w:type="spellStart"/>
+      <w:r>
+        <w:rPr>
+          <w:i/>
+          <w:iCs/>
+        </w:rPr>
+        <w:t>init</w:t>
+      </w:r>
+      <w:r>
+        <w:rPr>
+          <w:i/>
+          <w:iCs/>
+        </w:rPr>
+        <w:t>.</w:t>
+      </w:r>
+      <w:proofErr w:type="spellEnd"/>
+      <w:r>
+        <w:rPr>
+          <w:i/>
+          <w:iCs/>
+        </w:rPr>
+        <w:t xml:space="preserve"> </w:t>
       </w:r>
       <w:r>
         <w:t>This repository will later serve you to track files, share or push to remote serve</w:t>
@@ -1410,8 +1500,17 @@
           <w:i/>
           <w:iCs/>
         </w:rPr>
-        <w:t>Git add .</w:t>
-      </w:r>
+        <w:t xml:space="preserve">Git </w:t>
+      </w:r>
+      <w:proofErr w:type="gramStart"/>
+      <w:r>
+        <w:rPr>
+          <w:i/>
+          <w:iCs/>
+        </w:rPr>
+        <w:t>add .</w:t>
+      </w:r>
+      <w:proofErr w:type="gramEnd"/>
       <w:r>
         <w:t xml:space="preserve"> -&gt; add all files inside current directory. But it has some draw backs when say directory structure is something like this:</w:t>
       </w:r>
@@ -1428,8 +1527,12 @@
       </w:r>
       <w:r>
         <w:tab/>
+      </w:r>
+      <w:proofErr w:type="gramStart"/>
+      <w:r>
         <w:t>.git</w:t>
       </w:r>
+      <w:proofErr w:type="gramEnd"/>
     </w:p>
     <w:p>
       <w:r>
@@ -1488,8 +1591,17 @@
           <w:i/>
           <w:iCs/>
         </w:rPr>
-        <w:t>git add .</w:t>
-      </w:r>
+        <w:t xml:space="preserve">git </w:t>
+      </w:r>
+      <w:proofErr w:type="gramStart"/>
+      <w:r>
+        <w:rPr>
+          <w:i/>
+          <w:iCs/>
+        </w:rPr>
+        <w:t>add .</w:t>
+      </w:r>
+      <w:proofErr w:type="gramEnd"/>
       <w:r>
         <w:t xml:space="preserve"> , it will only add index.html and index.css and not index.js, so to add it in staging area you can use command: </w:t>
       </w:r>
@@ -1539,8 +1651,17 @@
           <w:i/>
           <w:iCs/>
         </w:rPr>
-        <w:t>git rm –cached -r .</w:t>
-      </w:r>
+        <w:t>git rm –cached -</w:t>
+      </w:r>
+      <w:proofErr w:type="gramStart"/>
+      <w:r>
+        <w:rPr>
+          <w:i/>
+          <w:iCs/>
+        </w:rPr>
+        <w:t>r .</w:t>
+      </w:r>
+      <w:proofErr w:type="gramEnd"/>
     </w:p>
     <w:p>
       <w:pPr>
@@ -1698,7 +1819,15 @@
     </w:p>
     <w:p>
       <w:r>
-        <w:t>Git show &lt;commitHash&gt; showed you what has changed in file.</w:t>
+        <w:t>Git show &lt;</w:t>
+      </w:r>
+      <w:proofErr w:type="spellStart"/>
+      <w:r>
+        <w:t>commitHash</w:t>
+      </w:r>
+      <w:proofErr w:type="spellEnd"/>
+      <w:r>
+        <w:t>&gt; showed you what has changed in file.</w:t>
       </w:r>
     </w:p>
     <w:p>
@@ -1769,6 +1898,111 @@
         </w:drawing>
       </w:r>
     </w:p>
+    <w:p>
+      <w:pPr>
+        <w:pStyle w:val="Heading4"/>
+        <w:rPr>
+          <w:rStyle w:val="Heading5Char"/>
+        </w:rPr>
+      </w:pPr>
+      <w:r>
+        <w:t>Push to Remote Server:</w:t>
+      </w:r>
+      <w:r>
+        <w:br/>
+      </w:r>
+      <w:r>
+        <w:rPr>
+          <w:rStyle w:val="Heading5Char"/>
+        </w:rPr>
+        <w:t>adding origin:</w:t>
+      </w:r>
+    </w:p>
+    <w:p>
+      <w:pPr>
+        <w:rPr>
+          <w:i/>
+          <w:iCs/>
+        </w:rPr>
+      </w:pPr>
+      <w:r>
+        <w:rPr>
+          <w:i/>
+          <w:iCs/>
+        </w:rPr>
+        <w:t>Git remote add origin &lt;</w:t>
+      </w:r>
+      <w:proofErr w:type="spellStart"/>
+      <w:r>
+        <w:rPr>
+          <w:i/>
+          <w:iCs/>
+        </w:rPr>
+        <w:t>repo_link</w:t>
+      </w:r>
+      <w:proofErr w:type="spellEnd"/>
+      <w:r>
+        <w:rPr>
+          <w:i/>
+          <w:iCs/>
+        </w:rPr>
+        <w:t>&gt;</w:t>
+      </w:r>
+    </w:p>
+    <w:p>
+      <w:pPr>
+        <w:pStyle w:val="Heading5"/>
+      </w:pPr>
+      <w:r>
+        <w:t>Setting branch:</w:t>
+      </w:r>
+    </w:p>
+    <w:p>
+      <w:pPr>
+        <w:rPr>
+          <w:i/>
+          <w:iCs/>
+        </w:rPr>
+      </w:pPr>
+      <w:r>
+        <w:rPr>
+          <w:i/>
+          <w:iCs/>
+        </w:rPr>
+        <w:t>Git branch -M main</w:t>
+      </w:r>
+    </w:p>
+    <w:p>
+      <w:pPr>
+        <w:pStyle w:val="Heading5"/>
+      </w:pPr>
+      <w:r>
+        <w:t>Pushing code:</w:t>
+      </w:r>
+    </w:p>
+    <w:p>
+      <w:pPr>
+        <w:rPr>
+          <w:i/>
+          <w:iCs/>
+        </w:rPr>
+      </w:pPr>
+      <w:r>
+        <w:rPr>
+          <w:i/>
+          <w:iCs/>
+        </w:rPr>
+        <w:t>Git push</w:t>
+      </w:r>
+      <w:r>
+        <w:rPr>
+          <w:i/>
+          <w:iCs/>
+        </w:rPr>
+        <w:t xml:space="preserve"> -u origin main</w:t>
+      </w:r>
+    </w:p>
+    <w:p/>
     <w:p>
       <w:pPr>
         <w:pStyle w:val="ListParagraph"/>
@@ -3565,6 +3799,26 @@
       <w:color w:val="2F5496" w:themeColor="accent1" w:themeShade="BF"/>
     </w:rPr>
   </w:style>
+  <w:style w:type="paragraph" w:styleId="Heading5">
+    <w:name w:val="heading 5"/>
+    <w:basedOn w:val="Normal"/>
+    <w:next w:val="Normal"/>
+    <w:link w:val="Heading5Char"/>
+    <w:uiPriority w:val="9"/>
+    <w:unhideWhenUsed/>
+    <w:qFormat/>
+    <w:rsid w:val="00AE40A2"/>
+    <w:pPr>
+      <w:keepNext/>
+      <w:keepLines/>
+      <w:spacing w:before="40" w:after="0"/>
+      <w:outlineLvl w:val="4"/>
+    </w:pPr>
+    <w:rPr>
+      <w:rFonts w:asciiTheme="majorHAnsi" w:eastAsiaTheme="majorEastAsia" w:hAnsiTheme="majorHAnsi" w:cstheme="majorBidi"/>
+      <w:color w:val="2F5496" w:themeColor="accent1" w:themeShade="BF"/>
+    </w:rPr>
+  </w:style>
   <w:style w:type="character" w:default="1" w:styleId="DefaultParagraphFont">
     <w:name w:val="Default Paragraph Font"/>
     <w:uiPriority w:val="1"/>
@@ -3676,6 +3930,17 @@
     <w:rPr>
       <w:color w:val="605E5C"/>
       <w:shd w:val="clear" w:color="auto" w:fill="E1DFDD"/>
+    </w:rPr>
+  </w:style>
+  <w:style w:type="character" w:customStyle="1" w:styleId="Heading5Char">
+    <w:name w:val="Heading 5 Char"/>
+    <w:basedOn w:val="DefaultParagraphFont"/>
+    <w:link w:val="Heading5"/>
+    <w:uiPriority w:val="9"/>
+    <w:rsid w:val="00AE40A2"/>
+    <w:rPr>
+      <w:rFonts w:asciiTheme="majorHAnsi" w:eastAsiaTheme="majorEastAsia" w:hAnsiTheme="majorHAnsi" w:cstheme="majorBidi"/>
+      <w:color w:val="2F5496" w:themeColor="accent1" w:themeShade="BF"/>
     </w:rPr>
   </w:style>
 </w:styles>

</xml_diff>

<commit_message>
How to add ssh key to push code to origin
</commit_message>
<xml_diff>
--- a/courseNotes/notes.docx
+++ b/courseNotes/notes.docx
@@ -1303,7 +1303,6 @@
         <w:t xml:space="preserve">Git config –global </w:t>
       </w:r>
       <w:proofErr w:type="spellStart"/>
-      <w:proofErr w:type="gramStart"/>
       <w:r>
         <w:rPr>
           <w:i/>
@@ -1312,7 +1311,6 @@
         <w:t>user.email</w:t>
       </w:r>
       <w:proofErr w:type="spellEnd"/>
-      <w:proofErr w:type="gramEnd"/>
       <w:r>
         <w:rPr>
           <w:i/>
@@ -1500,17 +1498,8 @@
           <w:i/>
           <w:iCs/>
         </w:rPr>
-        <w:t xml:space="preserve">Git </w:t>
-      </w:r>
-      <w:proofErr w:type="gramStart"/>
-      <w:r>
-        <w:rPr>
-          <w:i/>
-          <w:iCs/>
-        </w:rPr>
-        <w:t>add .</w:t>
-      </w:r>
-      <w:proofErr w:type="gramEnd"/>
+        <w:t>Git add .</w:t>
+      </w:r>
       <w:r>
         <w:t xml:space="preserve"> -&gt; add all files inside current directory. But it has some draw backs when say directory structure is something like this:</w:t>
       </w:r>
@@ -1527,12 +1516,8 @@
       </w:r>
       <w:r>
         <w:tab/>
-      </w:r>
-      <w:proofErr w:type="gramStart"/>
-      <w:r>
         <w:t>.git</w:t>
       </w:r>
-      <w:proofErr w:type="gramEnd"/>
     </w:p>
     <w:p>
       <w:r>
@@ -1591,17 +1576,8 @@
           <w:i/>
           <w:iCs/>
         </w:rPr>
-        <w:t xml:space="preserve">git </w:t>
-      </w:r>
-      <w:proofErr w:type="gramStart"/>
-      <w:r>
-        <w:rPr>
-          <w:i/>
-          <w:iCs/>
-        </w:rPr>
-        <w:t>add .</w:t>
-      </w:r>
-      <w:proofErr w:type="gramEnd"/>
+        <w:t>git add .</w:t>
+      </w:r>
       <w:r>
         <w:t xml:space="preserve"> , it will only add index.html and index.css and not index.js, so to add it in staging area you can use command: </w:t>
       </w:r>
@@ -1651,17 +1627,8 @@
           <w:i/>
           <w:iCs/>
         </w:rPr>
-        <w:t>git rm –cached -</w:t>
-      </w:r>
-      <w:proofErr w:type="gramStart"/>
-      <w:r>
-        <w:rPr>
-          <w:i/>
-          <w:iCs/>
-        </w:rPr>
-        <w:t>r .</w:t>
-      </w:r>
-      <w:proofErr w:type="gramEnd"/>
+        <w:t>git rm –cached -r .</w:t>
+      </w:r>
     </w:p>
     <w:p>
       <w:pPr>
@@ -1901,13 +1868,46 @@
     <w:p>
       <w:pPr>
         <w:pStyle w:val="Heading4"/>
+      </w:pPr>
+      <w:r>
+        <w:t>Push to Remote Server:</w:t>
+      </w:r>
+    </w:p>
+    <w:p>
+      <w:r>
+        <w:t xml:space="preserve">*Note: You may need to add </w:t>
+      </w:r>
+      <w:proofErr w:type="spellStart"/>
+      <w:r>
+        <w:t>ssh</w:t>
+      </w:r>
+      <w:proofErr w:type="spellEnd"/>
+      <w:r>
+        <w:t xml:space="preserve">-key in your </w:t>
+      </w:r>
+      <w:proofErr w:type="spellStart"/>
+      <w:r>
+        <w:t>github</w:t>
+      </w:r>
+      <w:proofErr w:type="spellEnd"/>
+      <w:r>
+        <w:t xml:space="preserve"> account, for pushing code to repo. You can follow steps here.</w:t>
+      </w:r>
+    </w:p>
+    <w:p>
+      <w:pPr>
         <w:rPr>
           <w:rStyle w:val="Heading5Char"/>
         </w:rPr>
       </w:pPr>
-      <w:r>
-        <w:t>Push to Remote Server:</w:t>
-      </w:r>
+      <w:hyperlink r:id="rId12" w:history="1">
+        <w:r>
+          <w:rPr>
+            <w:rStyle w:val="Hyperlink"/>
+          </w:rPr>
+          <w:t>https://docs.github.com/en/authentication/connecting-to-github-with-ssh</w:t>
+        </w:r>
+      </w:hyperlink>
       <w:r>
         <w:br/>
       </w:r>

</xml_diff>

<commit_message>
How to pull code
</commit_message>
<xml_diff>
--- a/courseNotes/notes.docx
+++ b/courseNotes/notes.docx
@@ -1303,6 +1303,7 @@
         <w:t xml:space="preserve">Git config –global </w:t>
       </w:r>
       <w:proofErr w:type="spellStart"/>
+      <w:proofErr w:type="gramStart"/>
       <w:r>
         <w:rPr>
           <w:i/>
@@ -1311,6 +1312,7 @@
         <w:t>user.email</w:t>
       </w:r>
       <w:proofErr w:type="spellEnd"/>
+      <w:proofErr w:type="gramEnd"/>
       <w:r>
         <w:rPr>
           <w:i/>
@@ -1498,8 +1500,17 @@
           <w:i/>
           <w:iCs/>
         </w:rPr>
-        <w:t>Git add .</w:t>
-      </w:r>
+        <w:t xml:space="preserve">Git </w:t>
+      </w:r>
+      <w:proofErr w:type="gramStart"/>
+      <w:r>
+        <w:rPr>
+          <w:i/>
+          <w:iCs/>
+        </w:rPr>
+        <w:t>add .</w:t>
+      </w:r>
+      <w:proofErr w:type="gramEnd"/>
       <w:r>
         <w:t xml:space="preserve"> -&gt; add all files inside current directory. But it has some draw backs when say directory structure is something like this:</w:t>
       </w:r>
@@ -1516,8 +1527,12 @@
       </w:r>
       <w:r>
         <w:tab/>
+      </w:r>
+      <w:proofErr w:type="gramStart"/>
+      <w:r>
         <w:t>.git</w:t>
       </w:r>
+      <w:proofErr w:type="gramEnd"/>
     </w:p>
     <w:p>
       <w:r>
@@ -1576,8 +1591,17 @@
           <w:i/>
           <w:iCs/>
         </w:rPr>
-        <w:t>git add .</w:t>
-      </w:r>
+        <w:t xml:space="preserve">git </w:t>
+      </w:r>
+      <w:proofErr w:type="gramStart"/>
+      <w:r>
+        <w:rPr>
+          <w:i/>
+          <w:iCs/>
+        </w:rPr>
+        <w:t>add .</w:t>
+      </w:r>
+      <w:proofErr w:type="gramEnd"/>
       <w:r>
         <w:t xml:space="preserve"> , it will only add index.html and index.css and not index.js, so to add it in staging area you can use command: </w:t>
       </w:r>
@@ -1627,8 +1651,17 @@
           <w:i/>
           <w:iCs/>
         </w:rPr>
-        <w:t>git rm –cached -r .</w:t>
-      </w:r>
+        <w:t>git rm –cached -</w:t>
+      </w:r>
+      <w:proofErr w:type="gramStart"/>
+      <w:r>
+        <w:rPr>
+          <w:i/>
+          <w:iCs/>
+        </w:rPr>
+        <w:t>r .</w:t>
+      </w:r>
+      <w:proofErr w:type="gramEnd"/>
     </w:p>
     <w:p>
       <w:pPr>
@@ -2002,11 +2035,17 @@
         <w:t xml:space="preserve"> -u origin main</w:t>
       </w:r>
     </w:p>
-    <w:p/>
-    <w:p>
-      <w:pPr>
-        <w:pStyle w:val="ListParagraph"/>
-        <w:ind w:left="1080"/>
+    <w:p>
+      <w:pPr>
+        <w:pStyle w:val="Heading5"/>
+      </w:pPr>
+      <w:r>
+        <w:lastRenderedPageBreak/>
+        <w:t>Pulling Code:</w:t>
+      </w:r>
+    </w:p>
+    <w:p>
+      <w:pPr>
         <w:jc w:val="both"/>
       </w:pPr>
     </w:p>

</xml_diff>

<commit_message>
Added index.css and .js
</commit_message>
<xml_diff>
--- a/courseNotes/notes.docx
+++ b/courseNotes/notes.docx
@@ -699,15 +699,7 @@
         <w:t xml:space="preserve"> </w:t>
       </w:r>
       <w:r>
-        <w:t xml:space="preserve">Vendors aim to have good report with customers but it doesn’t mean they lock you in. As per client </w:t>
-      </w:r>
-      <w:proofErr w:type="spellStart"/>
-      <w:r>
-        <w:t>its</w:t>
-      </w:r>
-      <w:proofErr w:type="spellEnd"/>
-      <w:r>
-        <w:t xml:space="preserve"> your responsibility to choose services.</w:t>
+        <w:t>Vendors aim to have good report with customers but it doesn’t mean they lock you in. As per client its your responsibility to choose services.</w:t>
       </w:r>
     </w:p>
     <w:p>
@@ -1253,72 +1245,22 @@
           <w:i/>
           <w:iCs/>
         </w:rPr>
-        <w:t>Git config –global user.name “m-</w:t>
-      </w:r>
-      <w:proofErr w:type="spellStart"/>
-      <w:r>
+        <w:t>Git config –global user.name “m-ali-hasnain”</w:t>
+      </w:r>
+    </w:p>
+    <w:p>
+      <w:pPr>
         <w:rPr>
           <w:i/>
           <w:iCs/>
         </w:rPr>
-        <w:t>ali</w:t>
-      </w:r>
-      <w:proofErr w:type="spellEnd"/>
+      </w:pPr>
       <w:r>
         <w:rPr>
           <w:i/>
           <w:iCs/>
         </w:rPr>
-        <w:t>-</w:t>
-      </w:r>
-      <w:proofErr w:type="spellStart"/>
-      <w:r>
-        <w:rPr>
-          <w:i/>
-          <w:iCs/>
-        </w:rPr>
-        <w:t>hasnain</w:t>
-      </w:r>
-      <w:proofErr w:type="spellEnd"/>
-      <w:r>
-        <w:rPr>
-          <w:i/>
-          <w:iCs/>
-        </w:rPr>
-        <w:t>”</w:t>
-      </w:r>
-    </w:p>
-    <w:p>
-      <w:pPr>
-        <w:rPr>
-          <w:i/>
-          <w:iCs/>
-        </w:rPr>
-      </w:pPr>
-      <w:r>
-        <w:rPr>
-          <w:i/>
-          <w:iCs/>
-        </w:rPr>
-        <w:t xml:space="preserve">Git config –global </w:t>
-      </w:r>
-      <w:proofErr w:type="spellStart"/>
-      <w:proofErr w:type="gramStart"/>
-      <w:r>
-        <w:rPr>
-          <w:i/>
-          <w:iCs/>
-        </w:rPr>
-        <w:t>user.email</w:t>
-      </w:r>
-      <w:proofErr w:type="spellEnd"/>
-      <w:proofErr w:type="gramEnd"/>
-      <w:r>
-        <w:rPr>
-          <w:i/>
-          <w:iCs/>
-        </w:rPr>
-        <w:t xml:space="preserve"> </w:t>
+        <w:t xml:space="preserve">Git config –global user.email </w:t>
       </w:r>
       <w:hyperlink r:id="rId8" w:history="1">
         <w:r>
@@ -1343,41 +1285,68 @@
           <w:i/>
           <w:iCs/>
         </w:rPr>
-        <w:t xml:space="preserve">Git config –global </w:t>
-      </w:r>
-      <w:proofErr w:type="spellStart"/>
-      <w:r>
+        <w:t>Git config –global color.ui auto</w:t>
+      </w:r>
+    </w:p>
+    <w:p>
+      <w:pPr>
         <w:rPr>
           <w:i/>
           <w:iCs/>
         </w:rPr>
-        <w:t>color.ui</w:t>
-      </w:r>
-      <w:proofErr w:type="spellEnd"/>
+      </w:pPr>
+      <w:r>
+        <w:t xml:space="preserve">You can check configurations by: </w:t>
+      </w:r>
       <w:r>
         <w:rPr>
           <w:i/>
           <w:iCs/>
         </w:rPr>
-        <w:t xml:space="preserve"> auto</w:t>
-      </w:r>
-    </w:p>
-    <w:p>
-      <w:pPr>
+        <w:t>git config -l</w:t>
+      </w:r>
+    </w:p>
+    <w:p>
+      <w:pPr>
+        <w:pStyle w:val="Heading4"/>
+      </w:pPr>
+      <w:r>
+        <w:lastRenderedPageBreak/>
+        <w:t>Initialize git repository:</w:t>
+      </w:r>
+    </w:p>
+    <w:p>
+      <w:r>
+        <w:t xml:space="preserve">First of </w:t>
+      </w:r>
+      <w:r>
+        <w:t>all,</w:t>
+      </w:r>
+      <w:r>
+        <w:t xml:space="preserve"> initialize repository by command</w:t>
+      </w:r>
+      <w:r>
         <w:rPr>
           <w:i/>
           <w:iCs/>
         </w:rPr>
-      </w:pPr>
-      <w:r>
-        <w:t xml:space="preserve">You can check configurations by: </w:t>
+        <w:t>: git init</w:t>
       </w:r>
       <w:r>
         <w:rPr>
           <w:i/>
           <w:iCs/>
         </w:rPr>
-        <w:t>git config -l</w:t>
+        <w:t xml:space="preserve">. </w:t>
+      </w:r>
+      <w:r>
+        <w:t>This repository will later serve you to track files, share or push to remote serve</w:t>
+      </w:r>
+      <w:r>
+        <w:t>r</w:t>
+      </w:r>
+      <w:r>
+        <w:t>.</w:t>
       </w:r>
     </w:p>
     <w:p>
@@ -1385,84 +1354,151 @@
         <w:pStyle w:val="Heading4"/>
       </w:pPr>
       <w:r>
-        <w:lastRenderedPageBreak/>
-        <w:t>Initialize git repository:</w:t>
-      </w:r>
-    </w:p>
-    <w:p>
-      <w:r>
-        <w:t xml:space="preserve">First of </w:t>
-      </w:r>
-      <w:r>
-        <w:t>all,</w:t>
-      </w:r>
-      <w:r>
-        <w:t xml:space="preserve"> initialize repository by command</w:t>
-      </w:r>
-      <w:r>
+        <w:t>Viewing Status:</w:t>
+      </w:r>
+    </w:p>
+    <w:p>
+      <w:pPr>
         <w:rPr>
           <w:i/>
           <w:iCs/>
         </w:rPr>
-        <w:t xml:space="preserve">: git </w:t>
-      </w:r>
-      <w:proofErr w:type="spellStart"/>
+      </w:pPr>
+      <w:r>
+        <w:t xml:space="preserve">You can view status of staging area by command: </w:t>
+      </w:r>
       <w:r>
         <w:rPr>
           <w:i/>
           <w:iCs/>
         </w:rPr>
-        <w:t>init</w:t>
-      </w:r>
+        <w:t>git status</w:t>
+      </w:r>
+    </w:p>
+    <w:p>
+      <w:pPr>
+        <w:pStyle w:val="Heading4"/>
+      </w:pPr>
+      <w:r>
+        <w:t>Staging Area in Git:</w:t>
+      </w:r>
+    </w:p>
+    <w:p>
+      <w:pPr>
+        <w:jc w:val="both"/>
+      </w:pPr>
+      <w:r>
+        <w:t>These files are also referred to as "untracked files." Staging area is files that are going to be a part of the next commit, which lets git know what changes in the file are going to occur for the next commit. The repository contains all of a project's commits. They can also be called untracked files.</w:t>
+      </w:r>
+    </w:p>
+    <w:p>
+      <w:pPr>
+        <w:pStyle w:val="Heading4"/>
+      </w:pPr>
+      <w:r>
+        <w:t>Adding in staging area:</w:t>
+      </w:r>
+    </w:p>
+    <w:p>
+      <w:r>
+        <w:t>Git add &lt;file&gt;</w:t>
+      </w:r>
+    </w:p>
+    <w:p>
       <w:r>
         <w:rPr>
           <w:i/>
           <w:iCs/>
         </w:rPr>
-        <w:t>.</w:t>
-      </w:r>
-      <w:proofErr w:type="spellEnd"/>
-      <w:r>
+        <w:t>Git add .</w:t>
+      </w:r>
+      <w:r>
+        <w:t xml:space="preserve"> -&gt; add all files inside current directory. But it has some draw backs when say directory structure is something like this:</w:t>
+      </w:r>
+    </w:p>
+    <w:p>
+      <w:r>
+        <w:tab/>
+        <w:t>Main</w:t>
+      </w:r>
+    </w:p>
+    <w:p>
+      <w:r>
+        <w:tab/>
+      </w:r>
+      <w:r>
+        <w:tab/>
+        <w:t>.git</w:t>
+      </w:r>
+    </w:p>
+    <w:p>
+      <w:r>
+        <w:tab/>
+      </w:r>
+      <w:r>
+        <w:tab/>
+        <w:t>Index.js</w:t>
+      </w:r>
+    </w:p>
+    <w:p>
+      <w:r>
+        <w:tab/>
+      </w:r>
+      <w:r>
+        <w:tab/>
+        <w:t>Test</w:t>
+      </w:r>
+    </w:p>
+    <w:p>
+      <w:r>
+        <w:tab/>
+      </w:r>
+      <w:r>
+        <w:tab/>
+      </w:r>
+      <w:r>
+        <w:tab/>
+        <w:t>Index.html</w:t>
+      </w:r>
+    </w:p>
+    <w:p>
+      <w:r>
+        <w:tab/>
+      </w:r>
+      <w:r>
+        <w:tab/>
+      </w:r>
+      <w:r>
+        <w:tab/>
+        <w:t>Index.css</w:t>
+      </w:r>
+    </w:p>
+    <w:p>
+      <w:pPr>
         <w:rPr>
           <w:i/>
           <w:iCs/>
         </w:rPr>
-        <w:t xml:space="preserve"> </w:t>
-      </w:r>
-      <w:r>
-        <w:t>This repository will later serve you to track files, share or push to remote serve</w:t>
-      </w:r>
-      <w:r>
-        <w:t>r</w:t>
-      </w:r>
-      <w:r>
-        <w:t>.</w:t>
-      </w:r>
-    </w:p>
-    <w:p>
-      <w:pPr>
-        <w:pStyle w:val="Heading4"/>
-      </w:pPr>
-      <w:r>
-        <w:t>Viewing Status:</w:t>
-      </w:r>
-    </w:p>
-    <w:p>
-      <w:pPr>
+      </w:pPr>
+      <w:r>
+        <w:t xml:space="preserve">Now if you are in test directory and if you say </w:t>
+      </w:r>
+      <w:r>
         <w:rPr>
           <w:i/>
           <w:iCs/>
         </w:rPr>
-      </w:pPr>
-      <w:r>
-        <w:t xml:space="preserve">You can view status of staging area by command: </w:t>
+        <w:t>git add .</w:t>
+      </w:r>
+      <w:r>
+        <w:t xml:space="preserve"> , it will only add index.html and index.css and not index.js, so to add it in staging area you can use command: </w:t>
       </w:r>
       <w:r>
         <w:rPr>
           <w:i/>
           <w:iCs/>
         </w:rPr>
-        <w:t>git status</w:t>
+        <w:t>git add -A</w:t>
       </w:r>
     </w:p>
     <w:p>
@@ -1470,110 +1506,22 @@
         <w:pStyle w:val="Heading4"/>
       </w:pPr>
       <w:r>
-        <w:t>Staging Area in Git:</w:t>
-      </w:r>
-    </w:p>
-    <w:p>
-      <w:pPr>
-        <w:jc w:val="both"/>
-      </w:pPr>
-      <w:r>
-        <w:t>These files are also referred to as "untracked files." Staging area is files that are going to be a part of the next commit, which lets git know what changes in the file are going to occur for the next commit. The repository contains all of a project's commits. They can also be called untracked files.</w:t>
-      </w:r>
-    </w:p>
-    <w:p>
-      <w:pPr>
-        <w:pStyle w:val="Heading4"/>
-      </w:pPr>
-      <w:r>
-        <w:t>Adding in staging area:</w:t>
-      </w:r>
-    </w:p>
-    <w:p>
-      <w:r>
-        <w:t>Git add &lt;file&gt;</w:t>
-      </w:r>
-    </w:p>
-    <w:p>
-      <w:r>
+        <w:t>Remove file from staging area:</w:t>
+      </w:r>
+    </w:p>
+    <w:p>
+      <w:pPr>
         <w:rPr>
           <w:i/>
           <w:iCs/>
         </w:rPr>
-        <w:t xml:space="preserve">Git </w:t>
-      </w:r>
-      <w:proofErr w:type="gramStart"/>
+      </w:pPr>
       <w:r>
         <w:rPr>
           <w:i/>
           <w:iCs/>
         </w:rPr>
-        <w:t>add .</w:t>
-      </w:r>
-      <w:proofErr w:type="gramEnd"/>
-      <w:r>
-        <w:t xml:space="preserve"> -&gt; add all files inside current directory. But it has some draw backs when say directory structure is something like this:</w:t>
-      </w:r>
-    </w:p>
-    <w:p>
-      <w:r>
-        <w:tab/>
-        <w:t>Main</w:t>
-      </w:r>
-    </w:p>
-    <w:p>
-      <w:r>
-        <w:tab/>
-      </w:r>
-      <w:r>
-        <w:tab/>
-      </w:r>
-      <w:proofErr w:type="gramStart"/>
-      <w:r>
-        <w:t>.git</w:t>
-      </w:r>
-      <w:proofErr w:type="gramEnd"/>
-    </w:p>
-    <w:p>
-      <w:r>
-        <w:tab/>
-      </w:r>
-      <w:r>
-        <w:tab/>
-        <w:t>Index.js</w:t>
-      </w:r>
-    </w:p>
-    <w:p>
-      <w:r>
-        <w:tab/>
-      </w:r>
-      <w:r>
-        <w:tab/>
-        <w:t>Test</w:t>
-      </w:r>
-    </w:p>
-    <w:p>
-      <w:r>
-        <w:tab/>
-      </w:r>
-      <w:r>
-        <w:tab/>
-      </w:r>
-      <w:r>
-        <w:tab/>
-        <w:t>Index.html</w:t>
-      </w:r>
-    </w:p>
-    <w:p>
-      <w:r>
-        <w:tab/>
-      </w:r>
-      <w:r>
-        <w:tab/>
-      </w:r>
-      <w:r>
-        <w:tab/>
-        <w:t>Index.css</w:t>
+        <w:t>Git rm –cached &lt;filename&gt;</w:t>
       </w:r>
     </w:p>
     <w:p>
@@ -1584,84 +1532,15 @@
         </w:rPr>
       </w:pPr>
       <w:r>
-        <w:t xml:space="preserve">Now if you are in test directory and if you say </w:t>
+        <w:t xml:space="preserve">To remove all files from staging area use command: </w:t>
       </w:r>
       <w:r>
         <w:rPr>
           <w:i/>
           <w:iCs/>
         </w:rPr>
-        <w:t xml:space="preserve">git </w:t>
-      </w:r>
-      <w:proofErr w:type="gramStart"/>
-      <w:r>
-        <w:rPr>
-          <w:i/>
-          <w:iCs/>
-        </w:rPr>
-        <w:t>add .</w:t>
-      </w:r>
-      <w:proofErr w:type="gramEnd"/>
-      <w:r>
-        <w:t xml:space="preserve"> , it will only add index.html and index.css and not index.js, so to add it in staging area you can use command: </w:t>
-      </w:r>
-      <w:r>
-        <w:rPr>
-          <w:i/>
-          <w:iCs/>
-        </w:rPr>
-        <w:t>git add -A</w:t>
-      </w:r>
-    </w:p>
-    <w:p>
-      <w:pPr>
-        <w:pStyle w:val="Heading4"/>
-      </w:pPr>
-      <w:r>
-        <w:t>Remove file from staging area:</w:t>
-      </w:r>
-    </w:p>
-    <w:p>
-      <w:pPr>
-        <w:rPr>
-          <w:i/>
-          <w:iCs/>
-        </w:rPr>
-      </w:pPr>
-      <w:r>
-        <w:rPr>
-          <w:i/>
-          <w:iCs/>
-        </w:rPr>
-        <w:t>Git rm –cached &lt;filename&gt;</w:t>
-      </w:r>
-    </w:p>
-    <w:p>
-      <w:pPr>
-        <w:rPr>
-          <w:i/>
-          <w:iCs/>
-        </w:rPr>
-      </w:pPr>
-      <w:r>
-        <w:t xml:space="preserve">To remove all files from staging area use command: </w:t>
-      </w:r>
-      <w:r>
-        <w:rPr>
-          <w:i/>
-          <w:iCs/>
-        </w:rPr>
-        <w:t>git rm –cached -</w:t>
-      </w:r>
-      <w:proofErr w:type="gramStart"/>
-      <w:r>
-        <w:rPr>
-          <w:i/>
-          <w:iCs/>
-        </w:rPr>
-        <w:t>r .</w:t>
-      </w:r>
-      <w:proofErr w:type="gramEnd"/>
+        <w:t>git rm –cached -r .</w:t>
+      </w:r>
     </w:p>
     <w:p>
       <w:pPr>
@@ -1819,15 +1698,7 @@
     </w:p>
     <w:p>
       <w:r>
-        <w:t>Git show &lt;</w:t>
-      </w:r>
-      <w:proofErr w:type="spellStart"/>
-      <w:r>
-        <w:t>commitHash</w:t>
-      </w:r>
-      <w:proofErr w:type="spellEnd"/>
-      <w:r>
-        <w:t>&gt; showed you what has changed in file.</w:t>
+        <w:t>Git show &lt;commitHash&gt; showed you what has changed in file.</w:t>
       </w:r>
     </w:p>
     <w:p>
@@ -1908,23 +1779,7 @@
     </w:p>
     <w:p>
       <w:r>
-        <w:t xml:space="preserve">*Note: You may need to add </w:t>
-      </w:r>
-      <w:proofErr w:type="spellStart"/>
-      <w:r>
-        <w:t>ssh</w:t>
-      </w:r>
-      <w:proofErr w:type="spellEnd"/>
-      <w:r>
-        <w:t xml:space="preserve">-key in your </w:t>
-      </w:r>
-      <w:proofErr w:type="spellStart"/>
-      <w:r>
-        <w:t>github</w:t>
-      </w:r>
-      <w:proofErr w:type="spellEnd"/>
-      <w:r>
-        <w:t xml:space="preserve"> account, for pushing code to repo. You can follow steps here.</w:t>
+        <w:t>*Note: You may need to add ssh-key in your github account, for pushing code to repo. You can follow steps here.</w:t>
       </w:r>
     </w:p>
     <w:p>
@@ -1963,23 +1818,30 @@
           <w:i/>
           <w:iCs/>
         </w:rPr>
-        <w:t>Git remote add origin &lt;</w:t>
-      </w:r>
-      <w:proofErr w:type="spellStart"/>
-      <w:r>
+        <w:t>Git remote add origin &lt;repo_link&gt;</w:t>
+      </w:r>
+    </w:p>
+    <w:p>
+      <w:pPr>
+        <w:pStyle w:val="Heading5"/>
+      </w:pPr>
+      <w:r>
+        <w:t>Setting branch:</w:t>
+      </w:r>
+    </w:p>
+    <w:p>
+      <w:pPr>
         <w:rPr>
           <w:i/>
           <w:iCs/>
         </w:rPr>
-        <w:t>repo_link</w:t>
-      </w:r>
-      <w:proofErr w:type="spellEnd"/>
+      </w:pPr>
       <w:r>
         <w:rPr>
           <w:i/>
           <w:iCs/>
         </w:rPr>
-        <w:t>&gt;</w:t>
+        <w:t>Git branch -M main</w:t>
       </w:r>
     </w:p>
     <w:p>
@@ -1987,7 +1849,7 @@
         <w:pStyle w:val="Heading5"/>
       </w:pPr>
       <w:r>
-        <w:t>Setting branch:</w:t>
+        <w:t>Pushing code:</w:t>
       </w:r>
     </w:p>
     <w:p>
@@ -2002,52 +1864,127 @@
           <w:i/>
           <w:iCs/>
         </w:rPr>
-        <w:t>Git branch -M main</w:t>
-      </w:r>
-    </w:p>
-    <w:p>
-      <w:pPr>
-        <w:pStyle w:val="Heading5"/>
-      </w:pPr>
-      <w:r>
-        <w:t>Pushing code:</w:t>
-      </w:r>
-    </w:p>
-    <w:p>
-      <w:pPr>
+        <w:t>Git push</w:t>
+      </w:r>
+      <w:r>
         <w:rPr>
           <w:i/>
           <w:iCs/>
         </w:rPr>
+        <w:t xml:space="preserve"> -u origin main</w:t>
+      </w:r>
+    </w:p>
+    <w:p>
+      <w:pPr>
+        <w:pStyle w:val="Heading5"/>
+      </w:pPr>
+      <w:r>
+        <w:lastRenderedPageBreak/>
+        <w:t>Pulling Code:</w:t>
+      </w:r>
+    </w:p>
+    <w:p>
+      <w:pPr>
+        <w:jc w:val="both"/>
       </w:pPr>
       <w:r>
         <w:rPr>
           <w:i/>
           <w:iCs/>
         </w:rPr>
-        <w:t>Git push</w:t>
-      </w:r>
-      <w:r>
+        <w:t xml:space="preserve">Git pull: </w:t>
+      </w:r>
+      <w:r>
+        <w:t xml:space="preserve"> this command is basically used to pull changes that are made to </w:t>
+      </w:r>
+      <w:r>
+        <w:t>repository</w:t>
+      </w:r>
+      <w:r>
+        <w:t>.</w:t>
+      </w:r>
+    </w:p>
+    <w:p>
+      <w:pPr>
+        <w:pStyle w:val="Heading3"/>
+      </w:pPr>
+      <w:r>
+        <w:t>Branches:</w:t>
+      </w:r>
+    </w:p>
+    <w:p>
+      <w:pPr>
+        <w:pStyle w:val="Heading4"/>
+      </w:pPr>
+      <w:r>
+        <w:t>Checking branch:</w:t>
+      </w:r>
+    </w:p>
+    <w:p>
+      <w:pPr>
         <w:rPr>
           <w:i/>
           <w:iCs/>
         </w:rPr>
-        <w:t xml:space="preserve"> -u origin main</w:t>
-      </w:r>
-    </w:p>
-    <w:p>
-      <w:pPr>
-        <w:pStyle w:val="Heading5"/>
-      </w:pPr>
-      <w:r>
-        <w:lastRenderedPageBreak/>
-        <w:t>Pulling Code:</w:t>
-      </w:r>
-    </w:p>
-    <w:p>
-      <w:pPr>
-        <w:jc w:val="both"/>
-      </w:pPr>
+      </w:pPr>
+      <w:r>
+        <w:rPr>
+          <w:i/>
+          <w:iCs/>
+        </w:rPr>
+        <w:t>Git branch</w:t>
+      </w:r>
+    </w:p>
+    <w:p>
+      <w:pPr>
+        <w:pStyle w:val="Heading4"/>
+      </w:pPr>
+      <w:r>
+        <w:t>List of branches:</w:t>
+      </w:r>
+    </w:p>
+    <w:p>
+      <w:pPr>
+        <w:rPr>
+          <w:i/>
+          <w:iCs/>
+        </w:rPr>
+      </w:pPr>
+      <w:r>
+        <w:rPr>
+          <w:i/>
+          <w:iCs/>
+        </w:rPr>
+        <w:t>Git branch -r  (-r means remote)</w:t>
+      </w:r>
+    </w:p>
+    <w:p>
+      <w:pPr>
+        <w:rPr>
+          <w:i/>
+          <w:iCs/>
+        </w:rPr>
+      </w:pPr>
+      <w:r>
+        <w:rPr>
+          <w:i/>
+          <w:iCs/>
+        </w:rPr>
+        <w:t>Git branch -a (-a means all)</w:t>
+      </w:r>
+    </w:p>
+    <w:p>
+      <w:pPr>
+        <w:pStyle w:val="Heading4"/>
+      </w:pPr>
+      <w:r>
+        <w:t>Creating branch</w:t>
+      </w:r>
+    </w:p>
+    <w:p>
+      <w:r>
+        <w:t>Git branch &lt;branch-name&gt;</w:t>
+      </w:r>
     </w:p>
     <w:sectPr>
       <w:pgSz w:w="12240" w:h="15840"/>

</xml_diff>

<commit_message>
Added Git ignore along with index.css and js file
</commit_message>
<xml_diff>
--- a/courseNotes/notes.docx
+++ b/courseNotes/notes.docx
@@ -1984,6 +1984,19 @@
     <w:p>
       <w:r>
         <w:t>Git branch &lt;branch-name&gt;</w:t>
+      </w:r>
+    </w:p>
+    <w:p>
+      <w:pPr>
+        <w:pStyle w:val="Heading4"/>
+      </w:pPr>
+      <w:r>
+        <w:t>Switch branch</w:t>
+      </w:r>
+    </w:p>
+    <w:p>
+      <w:r>
+        <w:t>Git checkout &lt;branch-name&gt;</w:t>
       </w:r>
     </w:p>
     <w:sectPr>

</xml_diff>

<commit_message>
Added how to use branches
</commit_message>
<xml_diff>
--- a/courseNotes/notes.docx
+++ b/courseNotes/notes.docx
@@ -1984,6 +1984,19 @@
     <w:p>
       <w:r>
         <w:t>Git branch &lt;branch-name&gt;</w:t>
+      </w:r>
+    </w:p>
+    <w:p>
+      <w:pPr>
+        <w:pStyle w:val="Heading4"/>
+      </w:pPr>
+      <w:r>
+        <w:t>Switch branch</w:t>
+      </w:r>
+    </w:p>
+    <w:p>
+      <w:r>
+        <w:t>Git checkout &lt;branch-name&gt;</w:t>
       </w:r>
     </w:p>
     <w:sectPr>

</xml_diff>